<commit_message>
Upload official docs 2018-0007, 2018-0008
</commit_message>
<xml_diff>
--- a/official docs/2018-0007.docx
+++ b/official docs/2018-0007.docx
@@ -32,7 +32,7 @@
                     </pic:cNvPicPr>
                   </pic:nvPicPr>
                   <pic:blipFill>
-                    <a:blip r:embed="rId5" cstate="print">
+                    <a:blip r:embed="rId7" cstate="print">
                       <a:extLst>
                         <a:ext uri="{28A0092B-C50C-407E-A947-70E740481C1C}">
                           <a14:useLocalDpi xmlns:a14="http://schemas.microsoft.com/office/drawing/2010/main" val="0"/>
@@ -71,22 +71,14 @@
         </w:pBdr>
         <w:jc w:val="center"/>
         <w:rPr>
-          <w:rFonts w:ascii="NanumBarunGothic" w:eastAsia="NanumBarunGothic" w:hAnsi="NanumBarunGothic" w:hint="eastAsia"/>
-        </w:rPr>
-      </w:pPr>
-      <w:proofErr w:type="spellStart"/>
-      <w:r>
-        <w:rPr>
-          <w:rFonts w:ascii="NanumBarunGothic" w:eastAsia="NanumBarunGothic" w:hAnsi="NanumBarunGothic" w:hint="eastAsia"/>
-        </w:rPr>
-        <w:t>대덕소프트웨어마이스터고등학교</w:t>
-      </w:r>
-      <w:proofErr w:type="spellEnd"/>
-      <w:r>
-        <w:rPr>
-          <w:rFonts w:ascii="NanumBarunGothic" w:eastAsia="NanumBarunGothic" w:hAnsi="NanumBarunGothic" w:hint="eastAsia"/>
-        </w:rPr>
-        <w:t xml:space="preserve"> 학생회</w:t>
+          <w:rFonts w:ascii="NanumBarunGothic" w:eastAsia="NanumBarunGothic" w:hAnsi="NanumBarunGothic"/>
+        </w:rPr>
+      </w:pPr>
+      <w:r>
+        <w:rPr>
+          <w:rFonts w:ascii="NanumBarunGothic" w:eastAsia="NanumBarunGothic" w:hAnsi="NanumBarunGothic" w:hint="eastAsia"/>
+        </w:rPr>
+        <w:t>대덕소프트웨어마이스터고등학교 학생회</w:t>
       </w:r>
     </w:p>
     <w:p>
@@ -96,7 +88,7 @@
         </w:pBdr>
         <w:jc w:val="center"/>
         <w:rPr>
-          <w:rFonts w:ascii="NanumBarunGothic" w:eastAsia="NanumBarunGothic" w:hAnsi="NanumBarunGothic" w:hint="eastAsia"/>
+          <w:rFonts w:ascii="NanumBarunGothic" w:eastAsia="NanumBarunGothic" w:hAnsi="NanumBarunGothic"/>
         </w:rPr>
       </w:pPr>
       <w:r>
@@ -105,7 +97,7 @@
         </w:rPr>
         <w:t xml:space="preserve">Facebook : </w:t>
       </w:r>
-      <w:hyperlink r:id="rId6" w:history="1">
+      <w:hyperlink r:id="rId8" w:history="1">
         <w:r>
           <w:rPr>
             <w:rStyle w:val="a3"/>
@@ -122,7 +114,7 @@
         </w:pBdr>
         <w:jc w:val="center"/>
         <w:rPr>
-          <w:rFonts w:ascii="NanumBarunGothic" w:eastAsia="NanumBarunGothic" w:hAnsi="NanumBarunGothic" w:hint="eastAsia"/>
+          <w:rFonts w:ascii="NanumBarunGothic" w:eastAsia="NanumBarunGothic" w:hAnsi="NanumBarunGothic"/>
         </w:rPr>
       </w:pPr>
       <w:r>
@@ -131,7 +123,7 @@
         </w:rPr>
         <w:t xml:space="preserve">GitHub : </w:t>
       </w:r>
-      <w:hyperlink r:id="rId7" w:history="1">
+      <w:hyperlink r:id="rId9" w:history="1">
         <w:r>
           <w:rPr>
             <w:rStyle w:val="a3"/>
@@ -144,7 +136,7 @@
     <w:p>
       <w:pPr>
         <w:rPr>
-          <w:rFonts w:ascii="NanumBarunGothic" w:eastAsia="NanumBarunGothic" w:hAnsi="NanumBarunGothic" w:hint="eastAsia"/>
+          <w:rFonts w:ascii="NanumBarunGothic" w:eastAsia="NanumBarunGothic" w:hAnsi="NanumBarunGothic"/>
         </w:rPr>
       </w:pPr>
     </w:p>
@@ -154,10 +146,9 @@
           <w:tab w:val="right" w:pos="9000"/>
         </w:tabs>
         <w:rPr>
-          <w:rFonts w:ascii="NanumBarunGothic" w:eastAsia="NanumBarunGothic" w:hAnsi="NanumBarunGothic" w:hint="eastAsia"/>
-        </w:rPr>
-      </w:pPr>
-      <w:proofErr w:type="gramStart"/>
+          <w:rFonts w:ascii="NanumBarunGothic" w:eastAsia="NanumBarunGothic" w:hAnsi="NanumBarunGothic"/>
+        </w:rPr>
+      </w:pPr>
       <w:r>
         <w:rPr>
           <w:rFonts w:ascii="NanumBarunGothic" w:eastAsia="NanumBarunGothic" w:hAnsi="NanumBarunGothic" w:hint="eastAsia"/>
@@ -168,102 +159,14 @@
         <w:rPr>
           <w:rFonts w:ascii="NanumBarunGothic" w:eastAsia="NanumBarunGothic" w:hAnsi="NanumBarunGothic" w:hint="eastAsia"/>
         </w:rPr>
-        <w:t xml:space="preserve"> :</w:t>
-      </w:r>
-      <w:proofErr w:type="gramEnd"/>
-      <w:r>
-        <w:rPr>
-          <w:rFonts w:ascii="NanumBarunGothic" w:eastAsia="NanumBarunGothic" w:hAnsi="NanumBarunGothic" w:hint="eastAsia"/>
-        </w:rPr>
-        <w:t xml:space="preserve"> 2018-0007</w:t>
+        <w:t xml:space="preserve"> : 2018-0007</w:t>
       </w:r>
       <w:r>
         <w:rPr>
           <w:rFonts w:ascii="NanumBarunGothic" w:eastAsia="NanumBarunGothic" w:hAnsi="NanumBarunGothic" w:hint="eastAsia"/>
         </w:rPr>
         <w:tab/>
-        <w:t>2018. 4. 18</w:t>
-      </w:r>
-    </w:p>
-    <w:p>
-      <w:pPr>
-        <w:rPr>
-          <w:rFonts w:ascii="NanumBarunGothic" w:eastAsia="NanumBarunGothic" w:hAnsi="NanumBarunGothic" w:hint="eastAsia"/>
-        </w:rPr>
-      </w:pPr>
-      <w:r>
-        <w:rPr>
-          <w:rFonts w:ascii="NanumBarunGothic" w:eastAsia="NanumBarunGothic" w:hAnsi="NanumBarunGothic" w:hint="eastAsia"/>
-        </w:rPr>
-        <w:t xml:space="preserve">수    </w:t>
-      </w:r>
-      <w:proofErr w:type="gramStart"/>
-      <w:r>
-        <w:rPr>
-          <w:rFonts w:ascii="NanumBarunGothic" w:eastAsia="NanumBarunGothic" w:hAnsi="NanumBarunGothic" w:hint="eastAsia"/>
-        </w:rPr>
-        <w:t>신 :</w:t>
-      </w:r>
-      <w:proofErr w:type="gramEnd"/>
-      <w:r>
-        <w:rPr>
-          <w:rFonts w:ascii="NanumBarunGothic" w:eastAsia="NanumBarunGothic" w:hAnsi="NanumBarunGothic" w:hint="eastAsia"/>
-        </w:rPr>
-        <w:t xml:space="preserve"> 학생부 선생님</w:t>
-      </w:r>
-    </w:p>
-    <w:p>
-      <w:pPr>
-        <w:rPr>
-          <w:rFonts w:ascii="NanumBarunGothic" w:eastAsia="NanumBarunGothic" w:hAnsi="NanumBarunGothic" w:hint="eastAsia"/>
-        </w:rPr>
-      </w:pPr>
-      <w:r>
-        <w:rPr>
-          <w:rFonts w:ascii="NanumBarunGothic" w:eastAsia="NanumBarunGothic" w:hAnsi="NanumBarunGothic" w:hint="eastAsia"/>
-        </w:rPr>
-        <w:t xml:space="preserve">참    </w:t>
-      </w:r>
-      <w:proofErr w:type="gramStart"/>
-      <w:r>
-        <w:rPr>
-          <w:rFonts w:ascii="NanumBarunGothic" w:eastAsia="NanumBarunGothic" w:hAnsi="NanumBarunGothic" w:hint="eastAsia"/>
-        </w:rPr>
-        <w:t>조 :</w:t>
-      </w:r>
-      <w:proofErr w:type="gramEnd"/>
-      <w:r>
-        <w:rPr>
-          <w:rFonts w:ascii="NanumBarunGothic" w:eastAsia="NanumBarunGothic" w:hAnsi="NanumBarunGothic" w:hint="eastAsia"/>
-        </w:rPr>
-        <w:t xml:space="preserve"> 없음</w:t>
-      </w:r>
-    </w:p>
-    <w:p>
-      <w:pPr>
-        <w:rPr>
-          <w:rFonts w:ascii="NanumBarunGothic" w:eastAsia="NanumBarunGothic" w:hAnsi="NanumBarunGothic" w:hint="eastAsia"/>
-        </w:rPr>
-      </w:pPr>
-      <w:r>
-        <w:rPr>
-          <w:rFonts w:ascii="NanumBarunGothic" w:eastAsia="NanumBarunGothic" w:hAnsi="NanumBarunGothic" w:hint="eastAsia"/>
-        </w:rPr>
-        <w:t xml:space="preserve">제    </w:t>
-      </w:r>
-      <w:proofErr w:type="gramStart"/>
-      <w:r>
-        <w:rPr>
-          <w:rFonts w:ascii="NanumBarunGothic" w:eastAsia="NanumBarunGothic" w:hAnsi="NanumBarunGothic" w:hint="eastAsia"/>
-        </w:rPr>
-        <w:t>목 :</w:t>
-      </w:r>
-      <w:proofErr w:type="gramEnd"/>
-      <w:r>
-        <w:rPr>
-          <w:rFonts w:ascii="NanumBarunGothic" w:eastAsia="NanumBarunGothic" w:hAnsi="NanumBarunGothic" w:hint="eastAsia"/>
-        </w:rPr>
-        <w:t xml:space="preserve"> 제 </w:t>
+        <w:t xml:space="preserve">2018. </w:t>
       </w:r>
       <w:r>
         <w:rPr>
@@ -275,19 +178,286 @@
         <w:rPr>
           <w:rFonts w:ascii="NanumBarunGothic" w:eastAsia="NanumBarunGothic" w:hAnsi="NanumBarunGothic" w:hint="eastAsia"/>
         </w:rPr>
-        <w:t>회 정례 총학생회의</w:t>
-      </w:r>
-      <w:r>
-        <w:rPr>
-          <w:rFonts w:ascii="NanumBarunGothic" w:eastAsia="NanumBarunGothic" w:hAnsi="NanumBarunGothic" w:hint="eastAsia"/>
-        </w:rPr>
-        <w:t xml:space="preserve">, </w:t>
-      </w:r>
-      <w:r>
-        <w:rPr>
-          <w:rFonts w:ascii="NanumBarunGothic" w:eastAsia="NanumBarunGothic" w:hAnsi="NanumBarunGothic" w:hint="eastAsia"/>
-        </w:rPr>
-        <w:t>제</w:t>
+        <w:t xml:space="preserve">. </w:t>
+      </w:r>
+      <w:r>
+        <w:rPr>
+          <w:rFonts w:ascii="NanumBarunGothic" w:eastAsia="NanumBarunGothic" w:hAnsi="NanumBarunGothic" w:hint="eastAsia"/>
+        </w:rPr>
+        <w:t>2</w:t>
+      </w:r>
+      <w:r>
+        <w:rPr>
+          <w:rFonts w:ascii="NanumBarunGothic" w:eastAsia="NanumBarunGothic" w:hAnsi="NanumBarunGothic"/>
+        </w:rPr>
+        <w:t>4</w:t>
+      </w:r>
+    </w:p>
+    <w:p>
+      <w:pPr>
+        <w:rPr>
+          <w:rFonts w:ascii="NanumBarunGothic" w:eastAsia="NanumBarunGothic" w:hAnsi="NanumBarunGothic"/>
+        </w:rPr>
+      </w:pPr>
+      <w:r>
+        <w:rPr>
+          <w:rFonts w:ascii="NanumBarunGothic" w:eastAsia="NanumBarunGothic" w:hAnsi="NanumBarunGothic" w:hint="eastAsia"/>
+        </w:rPr>
+        <w:t>수    신 : 학생부 선생님</w:t>
+      </w:r>
+    </w:p>
+    <w:p>
+      <w:pPr>
+        <w:rPr>
+          <w:rFonts w:ascii="NanumBarunGothic" w:eastAsia="NanumBarunGothic" w:hAnsi="NanumBarunGothic"/>
+        </w:rPr>
+      </w:pPr>
+      <w:r>
+        <w:rPr>
+          <w:rFonts w:ascii="NanumBarunGothic" w:eastAsia="NanumBarunGothic" w:hAnsi="NanumBarunGothic" w:hint="eastAsia"/>
+        </w:rPr>
+        <w:t>참    조 : 없음</w:t>
+      </w:r>
+    </w:p>
+    <w:p>
+      <w:pPr>
+        <w:rPr>
+          <w:rFonts w:ascii="NanumBarunGothic" w:eastAsia="NanumBarunGothic" w:hAnsi="NanumBarunGothic"/>
+        </w:rPr>
+      </w:pPr>
+      <w:r>
+        <w:rPr>
+          <w:rFonts w:ascii="NanumBarunGothic" w:eastAsia="NanumBarunGothic" w:hAnsi="NanumBarunGothic" w:hint="eastAsia"/>
+        </w:rPr>
+        <w:t xml:space="preserve">제    목 : 제 </w:t>
+      </w:r>
+      <w:r>
+        <w:rPr>
+          <w:rFonts w:ascii="NanumBarunGothic" w:eastAsia="NanumBarunGothic" w:hAnsi="NanumBarunGothic"/>
+        </w:rPr>
+        <w:t>8</w:t>
+      </w:r>
+      <w:r>
+        <w:rPr>
+          <w:rFonts w:ascii="NanumBarunGothic" w:eastAsia="NanumBarunGothic" w:hAnsi="NanumBarunGothic" w:hint="eastAsia"/>
+        </w:rPr>
+        <w:t xml:space="preserve">회 정례 총학생회의, 제 </w:t>
+      </w:r>
+      <w:r>
+        <w:rPr>
+          <w:rFonts w:ascii="NanumBarunGothic" w:eastAsia="NanumBarunGothic" w:hAnsi="NanumBarunGothic"/>
+        </w:rPr>
+        <w:t>11</w:t>
+      </w:r>
+      <w:r>
+        <w:rPr>
+          <w:rFonts w:ascii="NanumBarunGothic" w:eastAsia="NanumBarunGothic" w:hAnsi="NanumBarunGothic" w:hint="eastAsia"/>
+        </w:rPr>
+        <w:t>회 정례 총학생회의 결과 및 기타 안건 처리 요청</w:t>
+      </w:r>
+    </w:p>
+    <w:p>
+      <w:pPr>
+        <w:rPr>
+          <w:rFonts w:ascii="NanumBarunGothic" w:eastAsia="NanumBarunGothic" w:hAnsi="NanumBarunGothic"/>
+        </w:rPr>
+      </w:pPr>
+    </w:p>
+    <w:p>
+      <w:pPr>
+        <w:rPr>
+          <w:rFonts w:ascii="NanumBarunGothic" w:eastAsia="NanumBarunGothic" w:hAnsi="NanumBarunGothic"/>
+        </w:rPr>
+      </w:pPr>
+      <w:bookmarkStart w:id="0" w:name="_GoBack"/>
+      <w:bookmarkEnd w:id="0"/>
+    </w:p>
+    <w:p>
+      <w:pPr>
+        <w:rPr>
+          <w:rFonts w:ascii="NanumBarunGothic" w:eastAsia="NanumBarunGothic" w:hAnsi="NanumBarunGothic"/>
+        </w:rPr>
+      </w:pPr>
+      <w:r>
+        <w:rPr>
+          <w:rFonts w:ascii="NanumBarunGothic" w:eastAsia="NanumBarunGothic" w:hAnsi="NanumBarunGothic" w:hint="eastAsia"/>
+        </w:rPr>
+        <w:t>1. 2018년 7월 24일에 제 1</w:t>
+      </w:r>
+      <w:r>
+        <w:rPr>
+          <w:rFonts w:ascii="NanumBarunGothic" w:eastAsia="NanumBarunGothic" w:hAnsi="NanumBarunGothic"/>
+        </w:rPr>
+        <w:t>1</w:t>
+      </w:r>
+      <w:r>
+        <w:rPr>
+          <w:rFonts w:ascii="NanumBarunGothic" w:eastAsia="NanumBarunGothic" w:hAnsi="NanumBarunGothic" w:hint="eastAsia"/>
+        </w:rPr>
+        <w:t xml:space="preserve"> 회 정례 총학생회의를 진행하였습니다.</w:t>
+      </w:r>
+    </w:p>
+    <w:p>
+      <w:pPr>
+        <w:rPr>
+          <w:rFonts w:ascii="NanumBarunGothic" w:eastAsia="NanumBarunGothic" w:hAnsi="NanumBarunGothic"/>
+        </w:rPr>
+      </w:pPr>
+    </w:p>
+    <w:p>
+      <w:pPr>
+        <w:rPr>
+          <w:rFonts w:ascii="NanumBarunGothic" w:eastAsia="NanumBarunGothic" w:hAnsi="NanumBarunGothic"/>
+        </w:rPr>
+      </w:pPr>
+      <w:r>
+        <w:rPr>
+          <w:rFonts w:ascii="NanumBarunGothic" w:eastAsia="NanumBarunGothic" w:hAnsi="NanumBarunGothic" w:hint="eastAsia"/>
+        </w:rPr>
+        <w:t xml:space="preserve">2. 2018년 </w:t>
+      </w:r>
+      <w:r>
+        <w:rPr>
+          <w:rFonts w:ascii="NanumBarunGothic" w:eastAsia="NanumBarunGothic" w:hAnsi="NanumBarunGothic"/>
+        </w:rPr>
+        <w:t>7</w:t>
+      </w:r>
+      <w:r>
+        <w:rPr>
+          <w:rFonts w:ascii="NanumBarunGothic" w:eastAsia="NanumBarunGothic" w:hAnsi="NanumBarunGothic" w:hint="eastAsia"/>
+        </w:rPr>
+        <w:t xml:space="preserve">월 </w:t>
+      </w:r>
+      <w:r>
+        <w:rPr>
+          <w:rFonts w:ascii="NanumBarunGothic" w:eastAsia="NanumBarunGothic" w:hAnsi="NanumBarunGothic"/>
+        </w:rPr>
+        <w:t>3</w:t>
+      </w:r>
+      <w:r>
+        <w:rPr>
+          <w:rFonts w:ascii="NanumBarunGothic" w:eastAsia="NanumBarunGothic" w:hAnsi="NanumBarunGothic" w:hint="eastAsia"/>
+        </w:rPr>
+        <w:t xml:space="preserve">일에 제 </w:t>
+      </w:r>
+      <w:r>
+        <w:rPr>
+          <w:rFonts w:ascii="NanumBarunGothic" w:eastAsia="NanumBarunGothic" w:hAnsi="NanumBarunGothic"/>
+        </w:rPr>
+        <w:t>8</w:t>
+      </w:r>
+      <w:r>
+        <w:rPr>
+          <w:rFonts w:ascii="NanumBarunGothic" w:eastAsia="NanumBarunGothic" w:hAnsi="NanumBarunGothic" w:hint="eastAsia"/>
+        </w:rPr>
+        <w:t>회 정례 총학생회의를 진행하였습니다.</w:t>
+      </w:r>
+    </w:p>
+    <w:p>
+      <w:pPr>
+        <w:rPr>
+          <w:rFonts w:ascii="NanumBarunGothic" w:eastAsia="NanumBarunGothic" w:hAnsi="NanumBarunGothic"/>
+        </w:rPr>
+      </w:pPr>
+    </w:p>
+    <w:p>
+      <w:pPr>
+        <w:rPr>
+          <w:rFonts w:ascii="NanumBarunGothic" w:eastAsia="NanumBarunGothic" w:hAnsi="NanumBarunGothic"/>
+        </w:rPr>
+      </w:pPr>
+      <w:r>
+        <w:rPr>
+          <w:rFonts w:ascii="NanumBarunGothic" w:eastAsia="NanumBarunGothic" w:hAnsi="NanumBarunGothic" w:hint="eastAsia"/>
+        </w:rPr>
+        <w:t>3. 회의 결과 처리해야 할 안건 목록을 첨부하니 답변 부탁드립니다.</w:t>
+      </w:r>
+    </w:p>
+    <w:p>
+      <w:pPr>
+        <w:rPr>
+          <w:rFonts w:ascii="NanumBarunGothic" w:eastAsia="NanumBarunGothic" w:hAnsi="NanumBarunGothic"/>
+        </w:rPr>
+      </w:pPr>
+    </w:p>
+    <w:p>
+      <w:pPr>
+        <w:rPr>
+          <w:rFonts w:ascii="NanumBarunGothic" w:eastAsia="NanumBarunGothic" w:hAnsi="NanumBarunGothic"/>
+        </w:rPr>
+      </w:pPr>
+      <w:r>
+        <w:rPr>
+          <w:rFonts w:ascii="NanumBarunGothic" w:eastAsia="NanumBarunGothic" w:hAnsi="NanumBarunGothic" w:hint="eastAsia"/>
+        </w:rPr>
+        <w:t xml:space="preserve">4. 제 </w:t>
+      </w:r>
+      <w:r>
+        <w:rPr>
+          <w:rFonts w:ascii="NanumBarunGothic" w:eastAsia="NanumBarunGothic" w:hAnsi="NanumBarunGothic"/>
+        </w:rPr>
+        <w:t>8, 11</w:t>
+      </w:r>
+      <w:r>
+        <w:rPr>
+          <w:rFonts w:ascii="NanumBarunGothic" w:eastAsia="NanumBarunGothic" w:hAnsi="NanumBarunGothic" w:hint="eastAsia"/>
+        </w:rPr>
+        <w:t xml:space="preserve"> 회 정례 총학생회의 회의록 전문은 학생회 GitHub에서 확인하실 수 있습니다. 감사합니다.</w:t>
+      </w:r>
+    </w:p>
+    <w:p>
+      <w:pPr>
+        <w:rPr>
+          <w:rFonts w:ascii="NanumBarunGothic" w:eastAsia="NanumBarunGothic" w:hAnsi="NanumBarunGothic"/>
+        </w:rPr>
+      </w:pPr>
+    </w:p>
+    <w:p>
+      <w:pPr>
+        <w:rPr>
+          <w:rFonts w:ascii="NanumBarunGothic" w:eastAsia="NanumBarunGothic" w:hAnsi="NanumBarunGothic"/>
+        </w:rPr>
+      </w:pPr>
+    </w:p>
+    <w:p>
+      <w:pPr>
+        <w:rPr>
+          <w:rFonts w:ascii="NanumBarunGothic" w:eastAsia="NanumBarunGothic" w:hAnsi="NanumBarunGothic"/>
+        </w:rPr>
+      </w:pPr>
+      <w:r>
+        <w:rPr>
+          <w:rFonts w:ascii="NanumBarunGothic" w:eastAsia="NanumBarunGothic" w:hAnsi="NanumBarunGothic" w:hint="eastAsia"/>
+        </w:rPr>
+        <w:t>첨부 1. 안건 목록. 끝.</w:t>
+      </w:r>
+    </w:p>
+    <w:p>
+      <w:pPr>
+        <w:rPr>
+          <w:rFonts w:ascii="NanumBarunGothic" w:eastAsia="NanumBarunGothic" w:hAnsi="NanumBarunGothic"/>
+        </w:rPr>
+      </w:pPr>
+    </w:p>
+    <w:p>
+      <w:pPr>
+        <w:rPr>
+          <w:rFonts w:ascii="NanumBarunGothic" w:eastAsia="NanumBarunGothic" w:hAnsi="NanumBarunGothic"/>
+        </w:rPr>
+      </w:pPr>
+    </w:p>
+    <w:p>
+      <w:pPr>
+        <w:jc w:val="center"/>
+        <w:rPr>
+          <w:rFonts w:ascii="NanumBarunGothic" w:eastAsia="NanumBarunGothic" w:hAnsi="NanumBarunGothic"/>
+        </w:rPr>
+      </w:pPr>
+      <w:r>
+        <w:rPr>
+          <w:rFonts w:ascii="NanumBarunGothic" w:eastAsia="NanumBarunGothic" w:hAnsi="NanumBarunGothic" w:hint="eastAsia"/>
+        </w:rPr>
+        <w:t>대덕소프트웨어마이스터고등학교</w:t>
       </w:r>
       <w:r>
         <w:rPr>
@@ -299,13 +469,13 @@
         <w:rPr>
           <w:rFonts w:ascii="NanumBarunGothic" w:eastAsia="NanumBarunGothic" w:hAnsi="NanumBarunGothic"/>
         </w:rPr>
-        <w:t>11</w:t>
-      </w:r>
-      <w:r>
-        <w:rPr>
-          <w:rFonts w:ascii="NanumBarunGothic" w:eastAsia="NanumBarunGothic" w:hAnsi="NanumBarunGothic" w:hint="eastAsia"/>
-        </w:rPr>
-        <w:t>회 정례 총학생회의</w:t>
+        <w:t>2</w:t>
+      </w:r>
+      <w:r>
+        <w:rPr>
+          <w:rFonts w:ascii="NanumBarunGothic" w:eastAsia="NanumBarunGothic" w:hAnsi="NanumBarunGothic" w:hint="eastAsia"/>
+        </w:rPr>
+        <w:t>학년 총 학생 부회장</w:t>
       </w:r>
       <w:r>
         <w:rPr>
@@ -317,217 +487,7 @@
         <w:rPr>
           <w:rFonts w:ascii="NanumBarunGothic" w:eastAsia="NanumBarunGothic" w:hAnsi="NanumBarunGothic" w:hint="eastAsia"/>
         </w:rPr>
-        <w:t>결과 및 기타 안건 처리 요청</w:t>
-      </w:r>
-    </w:p>
-    <w:p>
-      <w:pPr>
-        <w:rPr>
-          <w:rFonts w:ascii="NanumBarunGothic" w:eastAsia="NanumBarunGothic" w:hAnsi="NanumBarunGothic" w:hint="eastAsia"/>
-        </w:rPr>
-      </w:pPr>
-    </w:p>
-    <w:p>
-      <w:pPr>
-        <w:rPr>
-          <w:rFonts w:ascii="NanumBarunGothic" w:eastAsia="NanumBarunGothic" w:hAnsi="NanumBarunGothic" w:hint="eastAsia"/>
-        </w:rPr>
-      </w:pPr>
-    </w:p>
-    <w:p>
-      <w:pPr>
-        <w:rPr>
-          <w:rFonts w:ascii="NanumBarunGothic" w:eastAsia="NanumBarunGothic" w:hAnsi="NanumBarunGothic" w:hint="eastAsia"/>
-        </w:rPr>
-      </w:pPr>
-      <w:r>
-        <w:rPr>
-          <w:rFonts w:ascii="NanumBarunGothic" w:eastAsia="NanumBarunGothic" w:hAnsi="NanumBarunGothic" w:hint="eastAsia"/>
-        </w:rPr>
-        <w:t>1. 2018년</w:t>
-      </w:r>
-      <w:r>
-        <w:rPr>
-          <w:rFonts w:ascii="NanumBarunGothic" w:eastAsia="NanumBarunGothic" w:hAnsi="NanumBarunGothic" w:hint="eastAsia"/>
-        </w:rPr>
-        <w:t xml:space="preserve"> 7</w:t>
-      </w:r>
-      <w:r>
-        <w:rPr>
-          <w:rFonts w:ascii="NanumBarunGothic" w:eastAsia="NanumBarunGothic" w:hAnsi="NanumBarunGothic" w:hint="eastAsia"/>
-        </w:rPr>
-        <w:t>월</w:t>
-      </w:r>
-      <w:r>
-        <w:rPr>
-          <w:rFonts w:ascii="NanumBarunGothic" w:eastAsia="NanumBarunGothic" w:hAnsi="NanumBarunGothic" w:hint="eastAsia"/>
-        </w:rPr>
-        <w:t xml:space="preserve"> 24</w:t>
-      </w:r>
-      <w:r>
-        <w:rPr>
-          <w:rFonts w:ascii="NanumBarunGothic" w:eastAsia="NanumBarunGothic" w:hAnsi="NanumBarunGothic" w:hint="eastAsia"/>
-        </w:rPr>
-        <w:t>일에 제 1</w:t>
-      </w:r>
-      <w:r>
-        <w:rPr>
-          <w:rFonts w:ascii="NanumBarunGothic" w:eastAsia="NanumBarunGothic" w:hAnsi="NanumBarunGothic"/>
-        </w:rPr>
-        <w:t>1</w:t>
-      </w:r>
-      <w:r>
-        <w:rPr>
-          <w:rFonts w:ascii="NanumBarunGothic" w:eastAsia="NanumBarunGothic" w:hAnsi="NanumBarunGothic" w:hint="eastAsia"/>
-        </w:rPr>
-        <w:t xml:space="preserve"> 회 정례 총학생회의를 진행하였습니다.</w:t>
-      </w:r>
-    </w:p>
-    <w:p>
-      <w:pPr>
-        <w:rPr>
-          <w:rFonts w:ascii="NanumBarunGothic" w:eastAsia="NanumBarunGothic" w:hAnsi="NanumBarunGothic"/>
-        </w:rPr>
-      </w:pPr>
-    </w:p>
-    <w:p>
-      <w:pPr>
-        <w:rPr>
-          <w:rFonts w:ascii="NanumBarunGothic" w:eastAsia="NanumBarunGothic" w:hAnsi="NanumBarunGothic"/>
-        </w:rPr>
-      </w:pPr>
-      <w:r>
-        <w:rPr>
-          <w:rFonts w:ascii="NanumBarunGothic" w:eastAsia="NanumBarunGothic" w:hAnsi="NanumBarunGothic" w:hint="eastAsia"/>
-        </w:rPr>
-        <w:t xml:space="preserve">2. 2018년 </w:t>
-      </w:r>
-      <w:r>
-        <w:rPr>
-          <w:rFonts w:ascii="NanumBarunGothic" w:eastAsia="NanumBarunGothic" w:hAnsi="NanumBarunGothic"/>
-        </w:rPr>
-        <w:t>7</w:t>
-      </w:r>
-      <w:r>
-        <w:rPr>
-          <w:rFonts w:ascii="NanumBarunGothic" w:eastAsia="NanumBarunGothic" w:hAnsi="NanumBarunGothic" w:hint="eastAsia"/>
-        </w:rPr>
-        <w:t xml:space="preserve">월 </w:t>
-      </w:r>
-      <w:r>
-        <w:rPr>
-          <w:rFonts w:ascii="NanumBarunGothic" w:eastAsia="NanumBarunGothic" w:hAnsi="NanumBarunGothic"/>
-        </w:rPr>
-        <w:t>3</w:t>
-      </w:r>
-      <w:r>
-        <w:rPr>
-          <w:rFonts w:ascii="NanumBarunGothic" w:eastAsia="NanumBarunGothic" w:hAnsi="NanumBarunGothic" w:hint="eastAsia"/>
-        </w:rPr>
-        <w:t xml:space="preserve">일에 제 </w:t>
-      </w:r>
-      <w:r>
-        <w:rPr>
-          <w:rFonts w:ascii="NanumBarunGothic" w:eastAsia="NanumBarunGothic" w:hAnsi="NanumBarunGothic"/>
-        </w:rPr>
-        <w:t>8</w:t>
-      </w:r>
-      <w:r>
-        <w:rPr>
-          <w:rFonts w:ascii="NanumBarunGothic" w:eastAsia="NanumBarunGothic" w:hAnsi="NanumBarunGothic" w:hint="eastAsia"/>
-        </w:rPr>
-        <w:t>회 정례 총학생회의를 진행하였습니다.</w:t>
-      </w:r>
-    </w:p>
-    <w:p>
-      <w:pPr>
-        <w:rPr>
-          <w:rFonts w:ascii="NanumBarunGothic" w:eastAsia="NanumBarunGothic" w:hAnsi="NanumBarunGothic" w:hint="eastAsia"/>
-        </w:rPr>
-      </w:pPr>
-    </w:p>
-    <w:p>
-      <w:pPr>
-        <w:rPr>
-          <w:rFonts w:ascii="NanumBarunGothic" w:eastAsia="NanumBarunGothic" w:hAnsi="NanumBarunGothic" w:hint="eastAsia"/>
-        </w:rPr>
-      </w:pPr>
-      <w:r>
-        <w:rPr>
-          <w:rFonts w:ascii="NanumBarunGothic" w:eastAsia="NanumBarunGothic" w:hAnsi="NanumBarunGothic" w:hint="eastAsia"/>
-        </w:rPr>
-        <w:t>3</w:t>
-      </w:r>
-      <w:r>
-        <w:rPr>
-          <w:rFonts w:ascii="NanumBarunGothic" w:eastAsia="NanumBarunGothic" w:hAnsi="NanumBarunGothic" w:hint="eastAsia"/>
-        </w:rPr>
-        <w:t>. 회의 결과 처리해야 할 안건 목록을 첨부하니 답변 부탁드립니다.</w:t>
-      </w:r>
-    </w:p>
-    <w:p>
-      <w:pPr>
-        <w:rPr>
-          <w:rFonts w:ascii="NanumBarunGothic" w:eastAsia="NanumBarunGothic" w:hAnsi="NanumBarunGothic" w:hint="eastAsia"/>
-        </w:rPr>
-      </w:pPr>
-    </w:p>
-    <w:p>
-      <w:pPr>
-        <w:rPr>
-          <w:rFonts w:ascii="NanumBarunGothic" w:eastAsia="NanumBarunGothic" w:hAnsi="NanumBarunGothic" w:hint="eastAsia"/>
-        </w:rPr>
-      </w:pPr>
-      <w:r>
-        <w:rPr>
-          <w:rFonts w:ascii="NanumBarunGothic" w:eastAsia="NanumBarunGothic" w:hAnsi="NanumBarunGothic" w:hint="eastAsia"/>
-        </w:rPr>
-        <w:t>4</w:t>
-      </w:r>
-      <w:r>
-        <w:rPr>
-          <w:rFonts w:ascii="NanumBarunGothic" w:eastAsia="NanumBarunGothic" w:hAnsi="NanumBarunGothic" w:hint="eastAsia"/>
-        </w:rPr>
-        <w:t xml:space="preserve">. 제 </w:t>
-      </w:r>
-      <w:r>
-        <w:rPr>
-          <w:rFonts w:ascii="NanumBarunGothic" w:eastAsia="NanumBarunGothic" w:hAnsi="NanumBarunGothic"/>
-        </w:rPr>
-        <w:t>8, 11</w:t>
-      </w:r>
-      <w:r>
-        <w:rPr>
-          <w:rFonts w:ascii="NanumBarunGothic" w:eastAsia="NanumBarunGothic" w:hAnsi="NanumBarunGothic" w:hint="eastAsia"/>
-        </w:rPr>
-        <w:t xml:space="preserve"> 회 정례 총학생회의 회의록 전문은 학생회 GitHub에서 확인하실 수 있습니다. 감사합니다.</w:t>
-      </w:r>
-    </w:p>
-    <w:p>
-      <w:pPr>
-        <w:rPr>
-          <w:rFonts w:ascii="NanumBarunGothic" w:eastAsia="NanumBarunGothic" w:hAnsi="NanumBarunGothic" w:hint="eastAsia"/>
-        </w:rPr>
-      </w:pPr>
-    </w:p>
-    <w:p>
-      <w:pPr>
-        <w:rPr>
-          <w:rFonts w:ascii="NanumBarunGothic" w:eastAsia="NanumBarunGothic" w:hAnsi="NanumBarunGothic" w:hint="eastAsia"/>
-        </w:rPr>
-      </w:pPr>
-    </w:p>
-    <w:p>
-      <w:pPr>
-        <w:rPr>
-          <w:rFonts w:ascii="NanumBarunGothic" w:eastAsia="NanumBarunGothic" w:hAnsi="NanumBarunGothic" w:hint="eastAsia"/>
-        </w:rPr>
-      </w:pPr>
-      <w:r>
-        <w:rPr>
-          <w:rFonts w:ascii="NanumBarunGothic" w:eastAsia="NanumBarunGothic" w:hAnsi="NanumBarunGothic" w:hint="eastAsia"/>
-        </w:rPr>
-        <w:t>첨부 1. 안건 목록. 끝.</w:t>
+        <w:t>배한빛</w:t>
       </w:r>
     </w:p>
     <w:p>
@@ -536,7 +496,7 @@
         <w:wordWrap/>
         <w:autoSpaceDE/>
         <w:rPr>
-          <w:rFonts w:ascii="NanumBarunGothic" w:eastAsia="NanumBarunGothic" w:hAnsi="NanumBarunGothic" w:hint="eastAsia"/>
+          <w:rFonts w:ascii="NanumBarunGothic" w:eastAsia="NanumBarunGothic" w:hAnsi="NanumBarunGothic"/>
         </w:rPr>
       </w:pPr>
       <w:r>
@@ -551,7 +511,7 @@
       <w:pPr>
         <w:jc w:val="center"/>
         <w:rPr>
-          <w:rFonts w:ascii="NanumBarunGothic" w:eastAsia="NanumBarunGothic" w:hAnsi="NanumBarunGothic" w:hint="eastAsia"/>
+          <w:rFonts w:ascii="NanumBarunGothic" w:eastAsia="NanumBarunGothic" w:hAnsi="NanumBarunGothic"/>
           <w:b/>
           <w:sz w:val="40"/>
         </w:rPr>
@@ -569,14 +529,14 @@
     <w:p>
       <w:pPr>
         <w:rPr>
-          <w:rFonts w:ascii="NanumBarunGothic" w:eastAsia="NanumBarunGothic" w:hAnsi="NanumBarunGothic" w:hint="eastAsia"/>
-        </w:rPr>
-      </w:pPr>
-    </w:p>
-    <w:p>
-      <w:pPr>
-        <w:rPr>
-          <w:rFonts w:ascii="NanumBarunGothic" w:eastAsia="NanumBarunGothic" w:hAnsi="NanumBarunGothic" w:hint="eastAsia"/>
+          <w:rFonts w:ascii="NanumBarunGothic" w:eastAsia="NanumBarunGothic" w:hAnsi="NanumBarunGothic"/>
+        </w:rPr>
+      </w:pPr>
+    </w:p>
+    <w:p>
+      <w:pPr>
+        <w:rPr>
+          <w:rFonts w:ascii="NanumBarunGothic" w:eastAsia="NanumBarunGothic" w:hAnsi="NanumBarunGothic"/>
         </w:rPr>
       </w:pPr>
     </w:p>
@@ -589,7 +549,7 @@
         </w:numPr>
         <w:ind w:leftChars="0"/>
         <w:rPr>
-          <w:rFonts w:ascii="NanumBarunGothic" w:eastAsia="NanumBarunGothic" w:hAnsi="NanumBarunGothic" w:hint="eastAsia"/>
+          <w:rFonts w:ascii="NanumBarunGothic" w:eastAsia="NanumBarunGothic" w:hAnsi="NanumBarunGothic"/>
         </w:rPr>
       </w:pPr>
       <w:r>
@@ -670,35 +630,25 @@
         <w:rPr>
           <w:rFonts w:ascii="NanumBarunGothic" w:eastAsia="NanumBarunGothic" w:hAnsi="NanumBarunGothic" w:hint="eastAsia"/>
         </w:rPr>
-        <w:t xml:space="preserve">검정 </w:t>
-      </w:r>
-      <w:proofErr w:type="spellStart"/>
-      <w:r>
-        <w:rPr>
-          <w:rFonts w:ascii="NanumBarunGothic" w:eastAsia="NanumBarunGothic" w:hAnsi="NanumBarunGothic" w:hint="eastAsia"/>
-        </w:rPr>
-        <w:t>보드마카</w:t>
-      </w:r>
-      <w:proofErr w:type="spellEnd"/>
+        <w:t>검정 보드마카</w:t>
+      </w:r>
       <w:r>
         <w:rPr>
           <w:rFonts w:ascii="NanumBarunGothic" w:eastAsia="NanumBarunGothic" w:hAnsi="NanumBarunGothic"/>
         </w:rPr>
         <w:t>’</w:t>
       </w:r>
-      <w:proofErr w:type="spellStart"/>
-      <w:r>
-        <w:rPr>
-          <w:rFonts w:ascii="NanumBarunGothic" w:eastAsia="NanumBarunGothic" w:hAnsi="NanumBarunGothic" w:hint="eastAsia"/>
-        </w:rPr>
-        <w:t>를</w:t>
-      </w:r>
-      <w:proofErr w:type="spellEnd"/>
-      <w:r>
-        <w:rPr>
-          <w:rFonts w:ascii="NanumBarunGothic" w:eastAsia="NanumBarunGothic" w:hAnsi="NanumBarunGothic" w:hint="eastAsia"/>
-        </w:rPr>
-        <w:t xml:space="preserve"> 요청합니다</w:t>
+      <w:r>
+        <w:rPr>
+          <w:rFonts w:ascii="NanumBarunGothic" w:eastAsia="NanumBarunGothic" w:hAnsi="NanumBarunGothic"/>
+        </w:rPr>
+        <w:t xml:space="preserve"> </w:t>
+      </w:r>
+      <w:r>
+        <w:rPr>
+          <w:rFonts w:ascii="NanumBarunGothic" w:eastAsia="NanumBarunGothic" w:hAnsi="NanumBarunGothic" w:hint="eastAsia"/>
+        </w:rPr>
+        <w:t>를 요청합니다</w:t>
       </w:r>
     </w:p>
     <w:p>
@@ -737,19 +687,11 @@
         </w:rPr>
         <w:t>’</w:t>
       </w:r>
-      <w:proofErr w:type="spellStart"/>
-      <w:r>
-        <w:rPr>
-          <w:rFonts w:ascii="NanumBarunGothic" w:eastAsia="NanumBarunGothic" w:hAnsi="NanumBarunGothic" w:hint="eastAsia"/>
-        </w:rPr>
-        <w:t>를</w:t>
-      </w:r>
-      <w:proofErr w:type="spellEnd"/>
-      <w:r>
-        <w:rPr>
-          <w:rFonts w:ascii="NanumBarunGothic" w:eastAsia="NanumBarunGothic" w:hAnsi="NanumBarunGothic" w:hint="eastAsia"/>
-        </w:rPr>
-        <w:t xml:space="preserve"> 요청합니다.</w:t>
+      <w:r>
+        <w:rPr>
+          <w:rFonts w:ascii="NanumBarunGothic" w:eastAsia="NanumBarunGothic" w:hAnsi="NanumBarunGothic" w:hint="eastAsia"/>
+        </w:rPr>
+        <w:t>를 요청합니다.</w:t>
       </w:r>
     </w:p>
     <w:p>
@@ -757,16 +699,14 @@
         <w:pStyle w:val="a4"/>
         <w:ind w:leftChars="0"/>
         <w:rPr>
-          <w:rFonts w:ascii="NanumBarunGothic" w:eastAsia="NanumBarunGothic" w:hAnsi="NanumBarunGothic" w:hint="eastAsia"/>
-        </w:rPr>
-      </w:pPr>
-      <w:bookmarkStart w:id="0" w:name="_GoBack"/>
-      <w:bookmarkEnd w:id="0"/>
-    </w:p>
-    <w:p>
-      <w:pPr>
-        <w:rPr>
-          <w:rFonts w:ascii="NanumBarunGothic" w:eastAsia="NanumBarunGothic" w:hAnsi="NanumBarunGothic" w:hint="eastAsia"/>
+          <w:rFonts w:ascii="NanumBarunGothic" w:eastAsia="NanumBarunGothic" w:hAnsi="NanumBarunGothic"/>
+        </w:rPr>
+      </w:pPr>
+    </w:p>
+    <w:p>
+      <w:pPr>
+        <w:rPr>
+          <w:rFonts w:ascii="NanumBarunGothic" w:eastAsia="NanumBarunGothic" w:hAnsi="NanumBarunGothic"/>
         </w:rPr>
       </w:pPr>
       <w:r>
@@ -785,6 +725,44 @@
     </w:sectPr>
   </w:body>
 </w:document>
+</file>
+
+<file path=word/endnotes.xml><?xml version="1.0" encoding="utf-8"?>
+<w:endnotes xmlns:wpc="http://schemas.microsoft.com/office/word/2010/wordprocessingCanvas" xmlns:cx="http://schemas.microsoft.com/office/drawing/2014/chartex" xmlns:mc="http://schemas.openxmlformats.org/markup-compatibility/2006" xmlns:o="urn:schemas-microsoft-com:office:office" xmlns:r="http://schemas.openxmlformats.org/officeDocument/2006/relationships" xmlns:m="http://schemas.openxmlformats.org/officeDocument/2006/math" xmlns:v="urn:schemas-microsoft-com:vml" xmlns:wp14="http://schemas.microsoft.com/office/word/2010/wordprocessingDrawing" xmlns:wp="http://schemas.openxmlformats.org/drawingml/2006/wordprocessingDrawing" xmlns:w10="urn:schemas-microsoft-com:office:word" xmlns:w="http://schemas.openxmlformats.org/wordprocessingml/2006/main" xmlns:w14="http://schemas.microsoft.com/office/word/2010/wordml" xmlns:w15="http://schemas.microsoft.com/office/word/2012/wordml" xmlns:w16se="http://schemas.microsoft.com/office/word/2015/wordml/symex" xmlns:wpg="http://schemas.microsoft.com/office/word/2010/wordprocessingGroup" xmlns:wpi="http://schemas.microsoft.com/office/word/2010/wordprocessingInk" xmlns:wne="http://schemas.microsoft.com/office/word/2006/wordml" xmlns:wps="http://schemas.microsoft.com/office/word/2010/wordprocessingShape" mc:Ignorable="w14 w15 w16se wp14">
+  <w:endnote w:type="separator" w:id="-1">
+    <w:p>
+      <w:r>
+        <w:separator/>
+      </w:r>
+    </w:p>
+  </w:endnote>
+  <w:endnote w:type="continuationSeparator" w:id="0">
+    <w:p>
+      <w:r>
+        <w:continuationSeparator/>
+      </w:r>
+    </w:p>
+  </w:endnote>
+</w:endnotes>
+</file>
+
+<file path=word/footnotes.xml><?xml version="1.0" encoding="utf-8"?>
+<w:footnotes xmlns:wpc="http://schemas.microsoft.com/office/word/2010/wordprocessingCanvas" xmlns:cx="http://schemas.microsoft.com/office/drawing/2014/chartex" xmlns:mc="http://schemas.openxmlformats.org/markup-compatibility/2006" xmlns:o="urn:schemas-microsoft-com:office:office" xmlns:r="http://schemas.openxmlformats.org/officeDocument/2006/relationships" xmlns:m="http://schemas.openxmlformats.org/officeDocument/2006/math" xmlns:v="urn:schemas-microsoft-com:vml" xmlns:wp14="http://schemas.microsoft.com/office/word/2010/wordprocessingDrawing" xmlns:wp="http://schemas.openxmlformats.org/drawingml/2006/wordprocessingDrawing" xmlns:w10="urn:schemas-microsoft-com:office:word" xmlns:w="http://schemas.openxmlformats.org/wordprocessingml/2006/main" xmlns:w14="http://schemas.microsoft.com/office/word/2010/wordml" xmlns:w15="http://schemas.microsoft.com/office/word/2012/wordml" xmlns:w16se="http://schemas.microsoft.com/office/word/2015/wordml/symex" xmlns:wpg="http://schemas.microsoft.com/office/word/2010/wordprocessingGroup" xmlns:wpi="http://schemas.microsoft.com/office/word/2010/wordprocessingInk" xmlns:wne="http://schemas.microsoft.com/office/word/2006/wordml" xmlns:wps="http://schemas.microsoft.com/office/word/2010/wordprocessingShape" mc:Ignorable="w14 w15 w16se wp14">
+  <w:footnote w:type="separator" w:id="-1">
+    <w:p>
+      <w:r>
+        <w:separator/>
+      </w:r>
+    </w:p>
+  </w:footnote>
+  <w:footnote w:type="continuationSeparator" w:id="0">
+    <w:p>
+      <w:r>
+        <w:continuationSeparator/>
+      </w:r>
+    </w:p>
+  </w:footnote>
+</w:footnotes>
 </file>
 
 <file path=word/numbering.xml><?xml version="1.0" encoding="utf-8"?>
@@ -1363,6 +1341,56 @@
       <w:ind w:leftChars="400" w:left="800"/>
     </w:pPr>
   </w:style>
+  <w:style w:type="paragraph" w:styleId="a5">
+    <w:name w:val="header"/>
+    <w:basedOn w:val="a"/>
+    <w:link w:val="Char"/>
+    <w:uiPriority w:val="99"/>
+    <w:unhideWhenUsed/>
+    <w:rsid w:val="004657C7"/>
+    <w:pPr>
+      <w:tabs>
+        <w:tab w:val="center" w:pos="4513"/>
+        <w:tab w:val="right" w:pos="9026"/>
+      </w:tabs>
+      <w:snapToGrid w:val="0"/>
+    </w:pPr>
+  </w:style>
+  <w:style w:type="character" w:customStyle="1" w:styleId="Char">
+    <w:name w:val="머리글 Char"/>
+    <w:basedOn w:val="a0"/>
+    <w:link w:val="a5"/>
+    <w:uiPriority w:val="99"/>
+    <w:rsid w:val="004657C7"/>
+    <w:rPr>
+      <w:szCs w:val="24"/>
+    </w:rPr>
+  </w:style>
+  <w:style w:type="paragraph" w:styleId="a6">
+    <w:name w:val="footer"/>
+    <w:basedOn w:val="a"/>
+    <w:link w:val="Char0"/>
+    <w:uiPriority w:val="99"/>
+    <w:unhideWhenUsed/>
+    <w:rsid w:val="004657C7"/>
+    <w:pPr>
+      <w:tabs>
+        <w:tab w:val="center" w:pos="4513"/>
+        <w:tab w:val="right" w:pos="9026"/>
+      </w:tabs>
+      <w:snapToGrid w:val="0"/>
+    </w:pPr>
+  </w:style>
+  <w:style w:type="character" w:customStyle="1" w:styleId="Char0">
+    <w:name w:val="바닥글 Char"/>
+    <w:basedOn w:val="a0"/>
+    <w:link w:val="a6"/>
+    <w:uiPriority w:val="99"/>
+    <w:rsid w:val="004657C7"/>
+    <w:rPr>
+      <w:szCs w:val="24"/>
+    </w:rPr>
+  </w:style>
 </w:styles>
 </file>
 

</xml_diff>